<commit_message>
En esta versión simplmente se actualiza el documento 'Documentacion Prueba AZDigital.docx'
</commit_message>
<xml_diff>
--- a/Documentacion Prueba AZDigital.docx
+++ b/Documentacion Prueba AZDigital.docx
@@ -4,6 +4,1054 @@
   <w:body>
     <w:p>
       <w:pPr>
+        <w:ind w:left="708" w:hanging="708"/>
+        <w:jc w:val="center"/>
+        <w:rPr>
+          <w:b/>
+          <w:bCs/>
+          <w:noProof/>
+          <w:sz w:val="32"/>
+          <w:szCs w:val="32"/>
+        </w:rPr>
+      </w:pPr>
+      <w:r>
+        <w:rPr>
+          <w:b/>
+          <w:bCs/>
+          <w:noProof/>
+          <w:sz w:val="32"/>
+          <w:szCs w:val="32"/>
+        </w:rPr>
+        <w:t>Prueba Ténica AZDigital</w:t>
+      </w:r>
+    </w:p>
+    <w:p>
+      <w:pPr>
+        <w:ind w:left="708" w:hanging="708"/>
+        <w:rPr>
+          <w:noProof/>
+        </w:rPr>
+      </w:pPr>
+      <w:r>
+        <w:rPr>
+          <w:b/>
+          <w:bCs/>
+          <w:noProof/>
+        </w:rPr>
+        <w:t xml:space="preserve">Presentado por : </w:t>
+      </w:r>
+      <w:r>
+        <w:rPr>
+          <w:noProof/>
+        </w:rPr>
+        <w:t>Leonardo Parra Bueno</w:t>
+      </w:r>
+    </w:p>
+    <w:p>
+      <w:pPr>
+        <w:ind w:left="708" w:hanging="708"/>
+        <w:rPr>
+          <w:noProof/>
+        </w:rPr>
+      </w:pPr>
+      <w:r>
+        <w:rPr>
+          <w:b/>
+          <w:bCs/>
+          <w:noProof/>
+        </w:rPr>
+        <w:t xml:space="preserve">Fecha: </w:t>
+      </w:r>
+      <w:r>
+        <w:rPr>
+          <w:noProof/>
+        </w:rPr>
+        <w:t>17 de octubre de 2019</w:t>
+      </w:r>
+    </w:p>
+    <w:p>
+      <w:pPr>
+        <w:ind w:left="708" w:hanging="708"/>
+        <w:rPr>
+          <w:noProof/>
+        </w:rPr>
+      </w:pPr>
+    </w:p>
+    <w:p>
+      <w:pPr>
+        <w:rPr>
+          <w:b/>
+          <w:bCs/>
+          <w:noProof/>
+        </w:rPr>
+      </w:pPr>
+      <w:r>
+        <w:rPr>
+          <w:b/>
+          <w:bCs/>
+          <w:noProof/>
+        </w:rPr>
+        <w:t>DESCRIPCIÓN:</w:t>
+      </w:r>
+    </w:p>
+    <w:p>
+      <w:pPr>
+        <w:rPr>
+          <w:b/>
+          <w:bCs/>
+          <w:noProof/>
+        </w:rPr>
+      </w:pPr>
+    </w:p>
+    <w:p>
+      <w:pPr>
+        <w:rPr>
+          <w:noProof/>
+        </w:rPr>
+      </w:pPr>
+      <w:r>
+        <w:rPr>
+          <w:noProof/>
+        </w:rPr>
+        <w:t>En este repositorio se encuentra el codigo fuente y la documentación de la prueba técnica  en la cual se puso a prueba mis conocimientos en PHP, consumo de servicios SOAP, diseño/manipulación de bases de datos relacionales (MySQL para este caso) y manejo de herramientas de versionamiento como GIT</w:t>
+      </w:r>
+    </w:p>
+    <w:p>
+      <w:pPr>
+        <w:rPr>
+          <w:b/>
+          <w:bCs/>
+          <w:noProof/>
+        </w:rPr>
+      </w:pPr>
+    </w:p>
+    <w:p>
+      <w:pPr>
+        <w:rPr>
+          <w:b/>
+          <w:bCs/>
+          <w:noProof/>
+        </w:rPr>
+      </w:pPr>
+      <w:r>
+        <w:rPr>
+          <w:b/>
+          <w:bCs/>
+          <w:noProof/>
+        </w:rPr>
+        <w:t>OBJETIVOS DE LA PRUEBA:</w:t>
+      </w:r>
+    </w:p>
+    <w:p>
+      <w:pPr>
+        <w:rPr>
+          <w:b/>
+          <w:bCs/>
+          <w:noProof/>
+        </w:rPr>
+      </w:pPr>
+    </w:p>
+    <w:p>
+      <w:pPr>
+        <w:rPr>
+          <w:noProof/>
+        </w:rPr>
+      </w:pPr>
+      <w:r>
+        <w:rPr>
+          <w:noProof/>
+        </w:rPr>
+        <w:t>- Consumir la operación “BuscarArchivo” del web services SOAP proporcionado por quien aplica esta prueba técnica.</w:t>
+      </w:r>
+    </w:p>
+    <w:p>
+      <w:pPr>
+        <w:rPr>
+          <w:noProof/>
+        </w:rPr>
+      </w:pPr>
+    </w:p>
+    <w:p>
+      <w:pPr>
+        <w:rPr>
+          <w:noProof/>
+        </w:rPr>
+      </w:pPr>
+      <w:r>
+        <w:rPr>
+          <w:noProof/>
+        </w:rPr>
+        <w:t>- Alamcenar en una base de datos relacional la información rescatada del sevicio SOAP y así mismo obtener la extensión</w:t>
+      </w:r>
+    </w:p>
+    <w:p>
+      <w:pPr>
+        <w:rPr>
+          <w:noProof/>
+        </w:rPr>
+      </w:pPr>
+      <w:r>
+        <w:rPr>
+          <w:noProof/>
+        </w:rPr>
+        <w:t xml:space="preserve">  del archivo y el tipo de este.</w:t>
+      </w:r>
+    </w:p>
+    <w:p>
+      <w:pPr>
+        <w:rPr>
+          <w:noProof/>
+        </w:rPr>
+      </w:pPr>
+      <w:r>
+        <w:rPr>
+          <w:noProof/>
+        </w:rPr>
+        <w:t xml:space="preserve">  </w:t>
+      </w:r>
+    </w:p>
+    <w:p>
+      <w:pPr>
+        <w:rPr>
+          <w:noProof/>
+        </w:rPr>
+      </w:pPr>
+      <w:r>
+        <w:rPr>
+          <w:noProof/>
+        </w:rPr>
+        <w:t>- Generar reporte en PHP que cruce las tablas del modelo de la base de datos diseñada por el postulado y en donde se encuentra</w:t>
+      </w:r>
+    </w:p>
+    <w:p>
+      <w:pPr>
+        <w:rPr>
+          <w:noProof/>
+        </w:rPr>
+      </w:pPr>
+      <w:r>
+        <w:rPr>
+          <w:noProof/>
+        </w:rPr>
+        <w:t xml:space="preserve">  todo la información proveniente del servicio SOAP.</w:t>
+      </w:r>
+    </w:p>
+    <w:p>
+      <w:pPr>
+        <w:rPr>
+          <w:noProof/>
+        </w:rPr>
+      </w:pPr>
+    </w:p>
+    <w:p>
+      <w:pPr>
+        <w:rPr>
+          <w:noProof/>
+        </w:rPr>
+      </w:pPr>
+      <w:r>
+        <w:rPr>
+          <w:noProof/>
+        </w:rPr>
+        <w:t>- Generar reporte en PHP que agrupe todos los tipos de extensión de los nombres de archivos que se encuentran almacenados en la</w:t>
+      </w:r>
+    </w:p>
+    <w:p>
+      <w:pPr>
+        <w:rPr>
+          <w:noProof/>
+        </w:rPr>
+      </w:pPr>
+      <w:r>
+        <w:rPr>
+          <w:noProof/>
+        </w:rPr>
+        <w:t xml:space="preserve">  base de datos y muestre la cuenta de cada uno de ellos.</w:t>
+      </w:r>
+    </w:p>
+    <w:p>
+      <w:pPr>
+        <w:rPr>
+          <w:noProof/>
+        </w:rPr>
+      </w:pPr>
+      <w:r>
+        <w:rPr>
+          <w:noProof/>
+        </w:rPr>
+        <w:t xml:space="preserve">  </w:t>
+      </w:r>
+    </w:p>
+    <w:p>
+      <w:pPr>
+        <w:rPr>
+          <w:noProof/>
+        </w:rPr>
+      </w:pPr>
+      <w:r>
+        <w:rPr>
+          <w:noProof/>
+        </w:rPr>
+        <w:t>- Usar git y github para la publicación de este proyecto a fin de poder ser revisado por quien aplica la prueba.</w:t>
+      </w:r>
+    </w:p>
+    <w:p>
+      <w:pPr>
+        <w:rPr>
+          <w:b/>
+          <w:bCs/>
+          <w:noProof/>
+        </w:rPr>
+      </w:pPr>
+      <w:r>
+        <w:rPr>
+          <w:b/>
+          <w:bCs/>
+          <w:noProof/>
+        </w:rPr>
+        <w:t xml:space="preserve">  </w:t>
+      </w:r>
+    </w:p>
+    <w:p>
+      <w:pPr>
+        <w:rPr>
+          <w:b/>
+          <w:bCs/>
+          <w:noProof/>
+        </w:rPr>
+      </w:pPr>
+      <w:r>
+        <w:rPr>
+          <w:b/>
+          <w:bCs/>
+          <w:noProof/>
+        </w:rPr>
+        <w:lastRenderedPageBreak/>
+        <w:t>SERVIDORES USADOS:</w:t>
+      </w:r>
+    </w:p>
+    <w:p>
+      <w:pPr>
+        <w:rPr>
+          <w:b/>
+          <w:bCs/>
+          <w:noProof/>
+        </w:rPr>
+      </w:pPr>
+    </w:p>
+    <w:p>
+      <w:pPr>
+        <w:rPr>
+          <w:noProof/>
+        </w:rPr>
+      </w:pPr>
+      <w:r>
+        <w:rPr>
+          <w:noProof/>
+        </w:rPr>
+        <w:t>- Servidor web Apache</w:t>
+      </w:r>
+    </w:p>
+    <w:p>
+      <w:pPr>
+        <w:rPr>
+          <w:noProof/>
+        </w:rPr>
+      </w:pPr>
+      <w:r>
+        <w:rPr>
+          <w:noProof/>
+        </w:rPr>
+        <w:t>- Servidor de base de datos MySQL</w:t>
+      </w:r>
+    </w:p>
+    <w:p>
+      <w:pPr>
+        <w:rPr>
+          <w:b/>
+          <w:bCs/>
+          <w:noProof/>
+        </w:rPr>
+      </w:pPr>
+    </w:p>
+    <w:p>
+      <w:pPr>
+        <w:rPr>
+          <w:b/>
+          <w:bCs/>
+          <w:noProof/>
+        </w:rPr>
+      </w:pPr>
+      <w:r>
+        <w:rPr>
+          <w:b/>
+          <w:bCs/>
+          <w:noProof/>
+        </w:rPr>
+        <w:t>TIPO DE SERVICIOS CONSUMIDOS:</w:t>
+      </w:r>
+    </w:p>
+    <w:p>
+      <w:pPr>
+        <w:rPr>
+          <w:b/>
+          <w:bCs/>
+          <w:noProof/>
+        </w:rPr>
+      </w:pPr>
+    </w:p>
+    <w:p>
+      <w:pPr>
+        <w:rPr>
+          <w:noProof/>
+        </w:rPr>
+      </w:pPr>
+      <w:r>
+        <w:rPr>
+          <w:noProof/>
+        </w:rPr>
+        <w:t>- SOAP</w:t>
+      </w:r>
+    </w:p>
+    <w:p>
+      <w:pPr>
+        <w:rPr>
+          <w:b/>
+          <w:bCs/>
+          <w:noProof/>
+        </w:rPr>
+      </w:pPr>
+    </w:p>
+    <w:p>
+      <w:pPr>
+        <w:rPr>
+          <w:b/>
+          <w:bCs/>
+          <w:noProof/>
+        </w:rPr>
+      </w:pPr>
+      <w:r>
+        <w:rPr>
+          <w:b/>
+          <w:bCs/>
+          <w:noProof/>
+        </w:rPr>
+        <w:t>LENGUAJE DE PROGRAMACIÓN:</w:t>
+      </w:r>
+    </w:p>
+    <w:p>
+      <w:pPr>
+        <w:rPr>
+          <w:b/>
+          <w:bCs/>
+          <w:noProof/>
+        </w:rPr>
+      </w:pPr>
+    </w:p>
+    <w:p>
+      <w:pPr>
+        <w:rPr>
+          <w:noProof/>
+        </w:rPr>
+      </w:pPr>
+      <w:r>
+        <w:rPr>
+          <w:noProof/>
+        </w:rPr>
+        <w:t>- PHP</w:t>
+      </w:r>
+    </w:p>
+    <w:p>
+      <w:pPr>
+        <w:rPr>
+          <w:b/>
+          <w:bCs/>
+          <w:noProof/>
+        </w:rPr>
+      </w:pPr>
+    </w:p>
+    <w:p>
+      <w:pPr>
+        <w:rPr>
+          <w:b/>
+          <w:bCs/>
+          <w:noProof/>
+        </w:rPr>
+      </w:pPr>
+      <w:r>
+        <w:rPr>
+          <w:b/>
+          <w:bCs/>
+          <w:noProof/>
+        </w:rPr>
+        <w:t>RUTA DEL ARCHIVO WSDL:</w:t>
+      </w:r>
+    </w:p>
+    <w:p>
+      <w:pPr>
+        <w:rPr>
+          <w:b/>
+          <w:bCs/>
+          <w:noProof/>
+        </w:rPr>
+      </w:pPr>
+    </w:p>
+    <w:p>
+      <w:pPr>
+        <w:rPr>
+          <w:noProof/>
+        </w:rPr>
+      </w:pPr>
+      <w:r>
+        <w:rPr>
+          <w:noProof/>
+        </w:rPr>
+        <w:t>- http://test.analitica.com.co/AZDigital_Pruebas/WebServices/ServiciosAZDigital.wsd</w:t>
+      </w:r>
+    </w:p>
+    <w:p>
+      <w:pPr>
+        <w:rPr>
+          <w:b/>
+          <w:bCs/>
+          <w:noProof/>
+        </w:rPr>
+      </w:pPr>
+    </w:p>
+    <w:p>
+      <w:pPr>
+        <w:rPr>
+          <w:b/>
+          <w:bCs/>
+          <w:noProof/>
+        </w:rPr>
+      </w:pPr>
+      <w:r>
+        <w:rPr>
+          <w:b/>
+          <w:bCs/>
+          <w:noProof/>
+        </w:rPr>
+        <w:t>RUTA DEL END-POINT:</w:t>
+      </w:r>
+    </w:p>
+    <w:p>
+      <w:pPr>
+        <w:rPr>
+          <w:b/>
+          <w:bCs/>
+          <w:noProof/>
+        </w:rPr>
+      </w:pPr>
+    </w:p>
+    <w:p>
+      <w:pPr>
+        <w:rPr>
+          <w:noProof/>
+        </w:rPr>
+      </w:pPr>
+      <w:r>
+        <w:rPr>
+          <w:noProof/>
+        </w:rPr>
+        <w:t>- http://test.analitica.com.co/AZDigital_Pruebas/WebServices/SOAP/index.php</w:t>
+      </w:r>
+    </w:p>
+    <w:p>
+      <w:pPr>
+        <w:rPr>
+          <w:b/>
+          <w:bCs/>
+          <w:noProof/>
+        </w:rPr>
+      </w:pPr>
+    </w:p>
+    <w:p>
+      <w:pPr>
+        <w:rPr>
+          <w:b/>
+          <w:bCs/>
+          <w:noProof/>
+        </w:rPr>
+      </w:pPr>
+      <w:r>
+        <w:rPr>
+          <w:b/>
+          <w:bCs/>
+          <w:noProof/>
+        </w:rPr>
+        <w:t>DESCRIPCIÓN DE LOS ARCHIVOS QUE CONFORMAN AL PROYECTO:</w:t>
+      </w:r>
+    </w:p>
+    <w:p>
+      <w:pPr>
+        <w:rPr>
+          <w:b/>
+          <w:bCs/>
+          <w:noProof/>
+        </w:rPr>
+      </w:pPr>
+    </w:p>
+    <w:p>
+      <w:pPr>
+        <w:rPr>
+          <w:noProof/>
+        </w:rPr>
+      </w:pPr>
+      <w:r>
+        <w:rPr>
+          <w:noProof/>
+        </w:rPr>
+        <w:t>- index.php: Este es el archivo de inicio de la prueba en la cual se consume el web service proveido por el evaluador de la misma,</w:t>
+      </w:r>
+    </w:p>
+    <w:p>
+      <w:pPr>
+        <w:rPr>
+          <w:noProof/>
+        </w:rPr>
+      </w:pPr>
+      <w:r>
+        <w:rPr>
+          <w:noProof/>
+        </w:rPr>
+        <w:t xml:space="preserve">             se almacena la información rescatada en la base de datos llamada "pruebaazdigital" y muestra una GUI simple en la que</w:t>
+      </w:r>
+    </w:p>
+    <w:p>
+      <w:pPr>
+        <w:rPr>
+          <w:noProof/>
+        </w:rPr>
+      </w:pPr>
+      <w:r>
+        <w:rPr>
+          <w:noProof/>
+        </w:rPr>
+        <w:t xml:space="preserve">             se le da la opción de elegir el tipo de reporte que pueda llegar a querer solicitar el usuario (la opciones son</w:t>
+      </w:r>
+    </w:p>
+    <w:p>
+      <w:pPr>
+        <w:rPr>
+          <w:noProof/>
+        </w:rPr>
+      </w:pPr>
+      <w:r>
+        <w:rPr>
+          <w:noProof/>
+        </w:rPr>
+        <w:lastRenderedPageBreak/>
+        <w:t xml:space="preserve">             Reporte1 = Información resccatada el servicio SOAP y cruce de tablas de la BD, Reporte2: Cantidad de archivos agrupados</w:t>
+      </w:r>
+    </w:p>
+    <w:p>
+      <w:pPr>
+        <w:rPr>
+          <w:noProof/>
+        </w:rPr>
+      </w:pPr>
+      <w:r>
+        <w:rPr>
+          <w:noProof/>
+        </w:rPr>
+        <w:t xml:space="preserve">             por extension).</w:t>
+      </w:r>
+    </w:p>
+    <w:p>
+      <w:pPr>
+        <w:rPr>
+          <w:noProof/>
+        </w:rPr>
+      </w:pPr>
+    </w:p>
+    <w:p>
+      <w:pPr>
+        <w:rPr>
+          <w:noProof/>
+        </w:rPr>
+      </w:pPr>
+      <w:r>
+        <w:rPr>
+          <w:noProof/>
+        </w:rPr>
+        <w:t>- AZDigitalSOAPClient.php: En este archivo php se encuentra la clase que contiene las funciones relacionadas con el consumo del web</w:t>
+      </w:r>
+    </w:p>
+    <w:p>
+      <w:pPr>
+        <w:rPr>
+          <w:noProof/>
+        </w:rPr>
+      </w:pPr>
+      <w:r>
+        <w:rPr>
+          <w:noProof/>
+        </w:rPr>
+        <w:t xml:space="preserve">                           web service SOAP y el almacenamiento de la información rescatada en la base de datos.</w:t>
+      </w:r>
+    </w:p>
+    <w:p>
+      <w:pPr>
+        <w:rPr>
+          <w:noProof/>
+        </w:rPr>
+      </w:pPr>
+      <w:r>
+        <w:rPr>
+          <w:noProof/>
+        </w:rPr>
+        <w:t xml:space="preserve">                           </w:t>
+      </w:r>
+    </w:p>
+    <w:p>
+      <w:pPr>
+        <w:rPr>
+          <w:noProof/>
+        </w:rPr>
+      </w:pPr>
+      <w:r>
+        <w:rPr>
+          <w:noProof/>
+        </w:rPr>
+        <w:t>- DBCON.php: Aquí se encuentra la clase que contiene las funciones de conexión y desconexión a la base de datos, de inserción y de</w:t>
+      </w:r>
+    </w:p>
+    <w:p>
+      <w:pPr>
+        <w:rPr>
+          <w:noProof/>
+        </w:rPr>
+      </w:pPr>
+      <w:r>
+        <w:rPr>
+          <w:noProof/>
+        </w:rPr>
+        <w:t xml:space="preserve">             consulta a la misma.</w:t>
+      </w:r>
+    </w:p>
+    <w:p>
+      <w:pPr>
+        <w:rPr>
+          <w:noProof/>
+        </w:rPr>
+      </w:pPr>
+      <w:r>
+        <w:rPr>
+          <w:noProof/>
+        </w:rPr>
+        <w:t xml:space="preserve">             </w:t>
+      </w:r>
+    </w:p>
+    <w:p>
+      <w:pPr>
+        <w:rPr>
+          <w:noProof/>
+        </w:rPr>
+      </w:pPr>
+      <w:r>
+        <w:rPr>
+          <w:noProof/>
+        </w:rPr>
+        <w:t xml:space="preserve"> - reporte1.php: Aquí se encuentra una GUI en formato de tabla que muestra la información rescatada del servicio SOAP y que se</w:t>
+      </w:r>
+    </w:p>
+    <w:p>
+      <w:pPr>
+        <w:rPr>
+          <w:noProof/>
+        </w:rPr>
+      </w:pPr>
+      <w:r>
+        <w:rPr>
+          <w:noProof/>
+        </w:rPr>
+        <w:t xml:space="preserve">                 ecuentra almacenada en la base de datos del proyecto; está información consta del ID, nombre, tipo y extensión</w:t>
+      </w:r>
+    </w:p>
+    <w:p>
+      <w:pPr>
+        <w:rPr>
+          <w:noProof/>
+        </w:rPr>
+      </w:pPr>
+      <w:r>
+        <w:rPr>
+          <w:noProof/>
+        </w:rPr>
+        <w:t xml:space="preserve">                 del archivo.</w:t>
+      </w:r>
+    </w:p>
+    <w:p>
+      <w:pPr>
+        <w:rPr>
+          <w:noProof/>
+        </w:rPr>
+      </w:pPr>
+      <w:r>
+        <w:rPr>
+          <w:noProof/>
+        </w:rPr>
+        <w:t xml:space="preserve">                 </w:t>
+      </w:r>
+    </w:p>
+    <w:p>
+      <w:pPr>
+        <w:rPr>
+          <w:noProof/>
+        </w:rPr>
+      </w:pPr>
+      <w:r>
+        <w:rPr>
+          <w:noProof/>
+        </w:rPr>
+        <w:t xml:space="preserve">  - reporte2.php: Aquí se encuentra una GUI en formato de tabla que muestra las extensiones de archivos que se pueden encontrar en los</w:t>
+      </w:r>
+    </w:p>
+    <w:p>
+      <w:pPr>
+        <w:rPr>
+          <w:noProof/>
+        </w:rPr>
+      </w:pPr>
+      <w:r>
+        <w:rPr>
+          <w:noProof/>
+        </w:rPr>
+        <w:t xml:space="preserve">                  datos almacenados en la base datos y la cantidad de registros que corresponden a cada extensión.</w:t>
+      </w:r>
+    </w:p>
+    <w:p>
+      <w:pPr>
+        <w:rPr>
+          <w:noProof/>
+        </w:rPr>
+      </w:pPr>
+      <w:r>
+        <w:rPr>
+          <w:noProof/>
+        </w:rPr>
+        <w:t xml:space="preserve">                  </w:t>
+      </w:r>
+    </w:p>
+    <w:p>
+      <w:pPr>
+        <w:rPr>
+          <w:noProof/>
+        </w:rPr>
+      </w:pPr>
+      <w:r>
+        <w:rPr>
+          <w:noProof/>
+        </w:rPr>
+        <w:t>- Prueba-AZDigital-soapui-project.xml: Este archivo es simplemente el proyecto generado en soapUI a modo de simular el consumo del</w:t>
+      </w:r>
+    </w:p>
+    <w:p>
+      <w:pPr>
+        <w:rPr>
+          <w:noProof/>
+        </w:rPr>
+      </w:pPr>
+      <w:r>
+        <w:rPr>
+          <w:noProof/>
+        </w:rPr>
+        <w:t xml:space="preserve">                                       servicio que se debía consultar.</w:t>
+      </w:r>
+    </w:p>
+    <w:p>
+      <w:pPr>
+        <w:rPr>
+          <w:noProof/>
+        </w:rPr>
+      </w:pPr>
+      <w:r>
+        <w:rPr>
+          <w:noProof/>
+        </w:rPr>
+        <w:t xml:space="preserve">                                  </w:t>
+      </w:r>
+    </w:p>
+    <w:p>
+      <w:pPr>
+        <w:rPr>
+          <w:noProof/>
+        </w:rPr>
+      </w:pPr>
+      <w:r>
+        <w:rPr>
+          <w:noProof/>
+        </w:rPr>
+        <w:t>- Prueba Area Tecnica.docx: Documento en el cual se encuentra el enunciado y los requerimientos para esta prueba.</w:t>
+      </w:r>
+    </w:p>
+    <w:p>
+      <w:pPr>
+        <w:rPr>
+          <w:noProof/>
+        </w:rPr>
+      </w:pPr>
+    </w:p>
+    <w:p>
+      <w:pPr>
+        <w:rPr>
+          <w:noProof/>
+        </w:rPr>
+      </w:pPr>
+      <w:r>
+        <w:rPr>
+          <w:noProof/>
+        </w:rPr>
+        <w:t>- Documentacion Prueba AZDigital.docx: Documento en el que se encuentra esta información y algunas otras cosas más.</w:t>
+      </w:r>
+    </w:p>
+    <w:p>
+      <w:pPr>
+        <w:rPr>
+          <w:b/>
+          <w:bCs/>
+          <w:noProof/>
+        </w:rPr>
+      </w:pPr>
+    </w:p>
+    <w:p>
+      <w:pPr>
+        <w:rPr>
+          <w:b/>
+          <w:bCs/>
+          <w:noProof/>
+        </w:rPr>
+      </w:pPr>
+      <w:r>
+        <w:rPr>
+          <w:b/>
+          <w:bCs/>
+          <w:noProof/>
+        </w:rPr>
+        <w:t>RECURSOS CONSULTADOS:</w:t>
+      </w:r>
+    </w:p>
+    <w:p>
+      <w:pPr>
+        <w:rPr>
+          <w:b/>
+          <w:bCs/>
+          <w:noProof/>
+        </w:rPr>
+      </w:pPr>
+    </w:p>
+    <w:p>
+      <w:pPr>
+        <w:rPr>
+          <w:noProof/>
+        </w:rPr>
+      </w:pPr>
+      <w:r>
+        <w:rPr>
+          <w:noProof/>
+        </w:rPr>
+        <w:t>- https://www.youtube.com/watch?v=Sa1tk14OHAY&amp;list=PLqUdkzATY9ZtwCr8VuG3cFDvgJ3Oqrtyy&amp;index=6</w:t>
+      </w:r>
+    </w:p>
+    <w:p>
+      <w:pPr>
+        <w:rPr>
+          <w:noProof/>
+        </w:rPr>
+      </w:pPr>
+      <w:r>
+        <w:rPr>
+          <w:noProof/>
+        </w:rPr>
+        <w:t>- https://www.youtube.com/watch?v=zyPcHg33Jj8</w:t>
+      </w:r>
+    </w:p>
+    <w:p>
+      <w:pPr>
+        <w:rPr>
+          <w:noProof/>
+        </w:rPr>
+      </w:pPr>
+      <w:r>
+        <w:rPr>
+          <w:noProof/>
+        </w:rPr>
+        <w:t>- https://www.ecodeup.com/como-crear-un-cliente-y-consumir-un-servicio-web-soap-en-php/</w:t>
+      </w:r>
+    </w:p>
+    <w:p>
+      <w:pPr>
+        <w:rPr>
+          <w:noProof/>
+        </w:rPr>
+      </w:pPr>
+      <w:r>
+        <w:rPr>
+          <w:noProof/>
+        </w:rPr>
+        <w:t>- https://blog.osusnet.com/2008/08/06/consumiendo-webservices-soap-desde-php/</w:t>
+      </w:r>
+    </w:p>
+    <w:p>
+      <w:pPr>
+        <w:rPr>
+          <w:noProof/>
+        </w:rPr>
+      </w:pPr>
+      <w:r>
+        <w:rPr>
+          <w:noProof/>
+        </w:rPr>
+        <w:t>- https://www.php.net/manual/es/class.soapclient.php</w:t>
+      </w:r>
+    </w:p>
+    <w:p>
+      <w:pPr>
+        <w:rPr>
+          <w:b/>
+          <w:bCs/>
+          <w:noProof/>
+          <w:lang w:val="en-US"/>
+        </w:rPr>
+      </w:pPr>
+    </w:p>
+    <w:p>
+      <w:pPr>
+        <w:jc w:val="center"/>
+        <w:rPr>
+          <w:b/>
+          <w:bCs/>
+          <w:noProof/>
+          <w:sz w:val="32"/>
+          <w:szCs w:val="32"/>
+        </w:rPr>
+      </w:pPr>
+      <w:r>
+        <w:rPr>
+          <w:b/>
+          <w:bCs/>
+          <w:noProof/>
+          <w:sz w:val="32"/>
+          <w:szCs w:val="32"/>
+        </w:rPr>
+        <w:t>Anexos</w:t>
+      </w:r>
+    </w:p>
+    <w:p>
+      <w:pPr>
+        <w:jc w:val="center"/>
+        <w:rPr>
+          <w:b/>
+          <w:bCs/>
+          <w:noProof/>
+          <w:sz w:val="32"/>
+          <w:szCs w:val="32"/>
+        </w:rPr>
+      </w:pPr>
+    </w:p>
+    <w:p>
+      <w:pPr>
         <w:rPr>
           <w:b/>
           <w:bCs/>
@@ -18,9 +1066,39 @@
         </w:rPr>
         <w:t>COMANDOS SQL</w:t>
       </w:r>
-    </w:p>
-    <w:p>
-      <w:pPr>
+      <w:r>
+        <w:rPr>
+          <w:b/>
+          <w:bCs/>
+          <w:noProof/>
+        </w:rPr>
+        <w:t xml:space="preserve"> UTILIZADOS EN L</w:t>
+      </w:r>
+      <w:r>
+        <w:rPr>
+          <w:b/>
+          <w:bCs/>
+          <w:noProof/>
+        </w:rPr>
+        <w:t>A CREACIÓN DE LA BASE DE DATOS:</w:t>
+      </w:r>
+    </w:p>
+    <w:p>
+      <w:pPr>
+        <w:rPr>
+          <w:b/>
+          <w:bCs/>
+          <w:noProof/>
+        </w:rPr>
+      </w:pPr>
+    </w:p>
+    <w:p>
+      <w:pPr>
+        <w:pStyle w:val="ListParagraph"/>
+        <w:numPr>
+          <w:ilvl w:val="0"/>
+          <w:numId w:val="1"/>
+        </w:numPr>
         <w:rPr>
           <w:lang w:val="en-US"/>
         </w:rPr>
@@ -57,57 +1135,10 @@
           <w:noProof/>
         </w:rPr>
         <w:drawing>
-          <wp:inline distT="0" distB="0" distL="0" distR="0" wp14:anchorId="250C55D7" wp14:editId="7F683A15">
+          <wp:inline distT="0" distB="0" distL="0" distR="0" wp14:anchorId="1CA4D34E" wp14:editId="7A4B1F90">
             <wp:extent cx="5612130" cy="2072005"/>
             <wp:effectExtent l="0" t="0" r="7620" b="4445"/>
             <wp:docPr id="1" name="Picture 1"/>
-            <wp:cNvGraphicFramePr>
-              <a:graphicFrameLocks xmlns:a="http://schemas.openxmlformats.org/drawingml/2006/main" noChangeAspect="1"/>
-            </wp:cNvGraphicFramePr>
-            <a:graphic xmlns:a="http://schemas.openxmlformats.org/drawingml/2006/main">
-              <a:graphicData uri="http://schemas.openxmlformats.org/drawingml/2006/picture">
-                <pic:pic xmlns:pic="http://schemas.openxmlformats.org/drawingml/2006/picture">
-                  <pic:nvPicPr>
-                    <pic:cNvPr id="1" name=""/>
-                    <pic:cNvPicPr/>
-                  </pic:nvPicPr>
-                  <pic:blipFill>
-                    <a:blip r:embed="rId4"/>
-                    <a:stretch>
-                      <a:fillRect/>
-                    </a:stretch>
-                  </pic:blipFill>
-                  <pic:spPr>
-                    <a:xfrm>
-                      <a:off x="0" y="0"/>
-                      <a:ext cx="5612130" cy="2072005"/>
-                    </a:xfrm>
-                    <a:prstGeom prst="rect">
-                      <a:avLst/>
-                    </a:prstGeom>
-                  </pic:spPr>
-                </pic:pic>
-              </a:graphicData>
-            </a:graphic>
-          </wp:inline>
-        </w:drawing>
-      </w:r>
-    </w:p>
-    <w:p>
-      <w:pPr>
-        <w:rPr>
-          <w:lang w:val="en-US"/>
-        </w:rPr>
-      </w:pPr>
-      <w:r>
-        <w:rPr>
-          <w:noProof/>
-        </w:rPr>
-        <w:drawing>
-          <wp:inline distT="0" distB="0" distL="0" distR="0" wp14:anchorId="4C7C1C94" wp14:editId="68874229">
-            <wp:extent cx="5612130" cy="1543050"/>
-            <wp:effectExtent l="0" t="0" r="7620" b="0"/>
-            <wp:docPr id="2" name="Picture 2"/>
             <wp:cNvGraphicFramePr>
               <a:graphicFrameLocks xmlns:a="http://schemas.openxmlformats.org/drawingml/2006/main" noChangeAspect="1"/>
             </wp:cNvGraphicFramePr>
@@ -127,7 +1158,7 @@
                   <pic:spPr>
                     <a:xfrm>
                       <a:off x="0" y="0"/>
-                      <a:ext cx="5612130" cy="1543050"/>
+                      <a:ext cx="5612130" cy="2072005"/>
                     </a:xfrm>
                     <a:prstGeom prst="rect">
                       <a:avLst/>
@@ -146,120 +1177,16 @@
           <w:lang w:val="en-US"/>
         </w:rPr>
       </w:pPr>
-    </w:p>
-    <w:p>
-      <w:pPr>
-        <w:rPr>
-          <w:lang w:val="en-US"/>
-        </w:rPr>
-      </w:pPr>
-      <w:r>
-        <w:rPr>
-          <w:lang w:val="en-US"/>
-        </w:rPr>
-        <w:t xml:space="preserve">CREATE TABLE IF NOT EXISTS </w:t>
-      </w:r>
-      <w:proofErr w:type="spellStart"/>
-      <w:proofErr w:type="gramStart"/>
-      <w:r>
-        <w:rPr>
-          <w:lang w:val="en-US"/>
-        </w:rPr>
-        <w:t>infoArchivos</w:t>
-      </w:r>
-      <w:proofErr w:type="spellEnd"/>
-      <w:r>
-        <w:rPr>
-          <w:lang w:val="en-US"/>
-        </w:rPr>
-        <w:t>(</w:t>
-      </w:r>
-      <w:proofErr w:type="gramEnd"/>
-    </w:p>
-    <w:p>
-      <w:r>
-        <w:rPr>
-          <w:lang w:val="en-US"/>
-        </w:rPr>
-        <w:t xml:space="preserve">    </w:t>
-      </w:r>
-      <w:r>
-        <w:t xml:space="preserve">id </w:t>
-      </w:r>
-      <w:proofErr w:type="gramStart"/>
-      <w:r>
-        <w:t>VARCHAR(</w:t>
-      </w:r>
-      <w:proofErr w:type="gramEnd"/>
-      <w:r>
-        <w:t>4),</w:t>
-      </w:r>
-    </w:p>
-    <w:p>
-      <w:r>
-        <w:t xml:space="preserve">    `nombre </w:t>
-      </w:r>
-      <w:proofErr w:type="spellStart"/>
-      <w:r>
-        <w:t>archivo`</w:t>
-      </w:r>
-      <w:proofErr w:type="gramStart"/>
-      <w:r>
-        <w:t>VARCHAR</w:t>
-      </w:r>
-      <w:proofErr w:type="spellEnd"/>
-      <w:r>
-        <w:t>(</w:t>
-      </w:r>
-      <w:proofErr w:type="gramEnd"/>
-      <w:r>
-        <w:t>255),</w:t>
-      </w:r>
-    </w:p>
-    <w:p>
-      <w:pPr>
-        <w:rPr>
-          <w:lang w:val="en-US"/>
-        </w:rPr>
-      </w:pPr>
-      <w:r>
-        <w:t xml:space="preserve">    </w:t>
-      </w:r>
-      <w:r>
-        <w:rPr>
-          <w:lang w:val="en-US"/>
-        </w:rPr>
-        <w:t>PRIMARY KEY (id)</w:t>
-      </w:r>
-    </w:p>
-    <w:p>
-      <w:pPr>
-        <w:rPr>
-          <w:lang w:val="en-US"/>
-        </w:rPr>
-      </w:pPr>
-      <w:r>
-        <w:rPr>
-          <w:lang w:val="en-US"/>
-        </w:rPr>
-        <w:t>);</w:t>
-      </w:r>
-    </w:p>
-    <w:p>
-      <w:pPr>
-        <w:rPr>
-          <w:lang w:val="en-US"/>
-        </w:rPr>
-      </w:pPr>
-      <w:r>
-        <w:rPr>
-          <w:noProof/>
-        </w:rPr>
+      <w:r>
+        <w:rPr>
+          <w:noProof/>
+        </w:rPr>
+        <w:lastRenderedPageBreak/>
         <w:drawing>
-          <wp:inline distT="0" distB="0" distL="0" distR="0" wp14:anchorId="761B2C86" wp14:editId="59582263">
-            <wp:extent cx="5612130" cy="2060575"/>
+          <wp:inline distT="0" distB="0" distL="0" distR="0" wp14:anchorId="2F06DB6A" wp14:editId="351C2DFA">
+            <wp:extent cx="5612130" cy="1543050"/>
             <wp:effectExtent l="0" t="0" r="7620" b="0"/>
-            <wp:docPr id="3" name="Picture 3"/>
+            <wp:docPr id="2" name="Picture 2"/>
             <wp:cNvGraphicFramePr>
               <a:graphicFrameLocks xmlns:a="http://schemas.openxmlformats.org/drawingml/2006/main" noChangeAspect="1"/>
             </wp:cNvGraphicFramePr>
@@ -279,7 +1206,7 @@
                   <pic:spPr>
                     <a:xfrm>
                       <a:off x="0" y="0"/>
-                      <a:ext cx="5612130" cy="2060575"/>
+                      <a:ext cx="5612130" cy="1543050"/>
                     </a:xfrm>
                     <a:prstGeom prst="rect">
                       <a:avLst/>
@@ -298,16 +1225,125 @@
           <w:lang w:val="en-US"/>
         </w:rPr>
       </w:pPr>
-      <w:r>
-        <w:rPr>
-          <w:noProof/>
-        </w:rPr>
-        <w:lastRenderedPageBreak/>
+    </w:p>
+    <w:p>
+      <w:pPr>
+        <w:pStyle w:val="ListParagraph"/>
+        <w:numPr>
+          <w:ilvl w:val="0"/>
+          <w:numId w:val="1"/>
+        </w:numPr>
+        <w:rPr>
+          <w:lang w:val="en-US"/>
+        </w:rPr>
+      </w:pPr>
+      <w:r>
+        <w:rPr>
+          <w:lang w:val="en-US"/>
+        </w:rPr>
+        <w:t xml:space="preserve">CREATE TABLE IF NOT EXISTS </w:t>
+      </w:r>
+      <w:proofErr w:type="spellStart"/>
+      <w:proofErr w:type="gramStart"/>
+      <w:r>
+        <w:rPr>
+          <w:lang w:val="en-US"/>
+        </w:rPr>
+        <w:t>infoArchivos</w:t>
+      </w:r>
+      <w:proofErr w:type="spellEnd"/>
+      <w:r>
+        <w:rPr>
+          <w:lang w:val="en-US"/>
+        </w:rPr>
+        <w:t>(</w:t>
+      </w:r>
+      <w:proofErr w:type="gramEnd"/>
+    </w:p>
+    <w:p>
+      <w:r>
+        <w:rPr>
+          <w:lang w:val="en-US"/>
+        </w:rPr>
+        <w:t xml:space="preserve">    </w:t>
+      </w:r>
+      <w:r>
+        <w:t xml:space="preserve">id </w:t>
+      </w:r>
+      <w:proofErr w:type="gramStart"/>
+      <w:r>
+        <w:t>VARCHAR(</w:t>
+      </w:r>
+      <w:proofErr w:type="gramEnd"/>
+      <w:r>
+        <w:t>4),</w:t>
+      </w:r>
+    </w:p>
+    <w:p>
+      <w:r>
+        <w:t xml:space="preserve">    `nombre </w:t>
+      </w:r>
+      <w:proofErr w:type="spellStart"/>
+      <w:r>
+        <w:t>archivo`</w:t>
+      </w:r>
+      <w:proofErr w:type="gramStart"/>
+      <w:r>
+        <w:t>VARCHAR</w:t>
+      </w:r>
+      <w:proofErr w:type="spellEnd"/>
+      <w:r>
+        <w:t>(</w:t>
+      </w:r>
+      <w:proofErr w:type="gramEnd"/>
+      <w:r>
+        <w:t>255),</w:t>
+      </w:r>
+    </w:p>
+    <w:p>
+      <w:pPr>
+        <w:rPr>
+          <w:lang w:val="en-US"/>
+        </w:rPr>
+      </w:pPr>
+      <w:r>
+        <w:t xml:space="preserve">    </w:t>
+      </w:r>
+      <w:r>
+        <w:rPr>
+          <w:lang w:val="en-US"/>
+        </w:rPr>
+        <w:t>PRIMARY KEY (id)</w:t>
+      </w:r>
+    </w:p>
+    <w:p>
+      <w:pPr>
+        <w:rPr>
+          <w:lang w:val="en-US"/>
+        </w:rPr>
+      </w:pPr>
+      <w:r>
+        <w:rPr>
+          <w:lang w:val="en-US"/>
+        </w:rPr>
+        <w:t>);</w:t>
+      </w:r>
+    </w:p>
+    <w:p>
+      <w:pPr>
+        <w:rPr>
+          <w:lang w:val="en-US"/>
+        </w:rPr>
+      </w:pPr>
+      <w:r>
+        <w:rPr>
+          <w:noProof/>
+        </w:rPr>
         <w:drawing>
-          <wp:inline distT="0" distB="0" distL="0" distR="0" wp14:anchorId="23FECB9D" wp14:editId="6DB59C97">
-            <wp:extent cx="2809875" cy="676275"/>
-            <wp:effectExtent l="0" t="0" r="9525" b="9525"/>
-            <wp:docPr id="4" name="Picture 4"/>
+          <wp:inline distT="0" distB="0" distL="0" distR="0" wp14:anchorId="151C99B4" wp14:editId="0541459E">
+            <wp:extent cx="5612130" cy="2060575"/>
+            <wp:effectExtent l="0" t="0" r="7620" b="0"/>
+            <wp:docPr id="3" name="Picture 3"/>
             <wp:cNvGraphicFramePr>
               <a:graphicFrameLocks xmlns:a="http://schemas.openxmlformats.org/drawingml/2006/main" noChangeAspect="1"/>
             </wp:cNvGraphicFramePr>
@@ -327,7 +1363,7 @@
                   <pic:spPr>
                     <a:xfrm>
                       <a:off x="0" y="0"/>
-                      <a:ext cx="2809875" cy="676275"/>
+                      <a:ext cx="5612130" cy="2060575"/>
                     </a:xfrm>
                     <a:prstGeom prst="rect">
                       <a:avLst/>
@@ -348,152 +1384,13 @@
       </w:pPr>
       <w:r>
         <w:rPr>
-          <w:lang w:val="en-US"/>
-        </w:rPr>
-        <w:t xml:space="preserve">CREATE TABLE IF NOT EXISTS </w:t>
-      </w:r>
-      <w:proofErr w:type="spellStart"/>
-      <w:proofErr w:type="gramStart"/>
-      <w:r>
-        <w:rPr>
-          <w:lang w:val="en-US"/>
-        </w:rPr>
-        <w:t>tipoArchivo</w:t>
-      </w:r>
-      <w:proofErr w:type="spellEnd"/>
-      <w:r>
-        <w:rPr>
-          <w:lang w:val="en-US"/>
-        </w:rPr>
-        <w:t>(</w:t>
-      </w:r>
-      <w:proofErr w:type="gramEnd"/>
-    </w:p>
-    <w:p>
-      <w:r>
-        <w:rPr>
-          <w:lang w:val="en-US"/>
-        </w:rPr>
-        <w:t xml:space="preserve">    </w:t>
-      </w:r>
-      <w:r>
-        <w:t xml:space="preserve">id </w:t>
-      </w:r>
-      <w:proofErr w:type="gramStart"/>
-      <w:r>
-        <w:t>VARCHAR(</w:t>
-      </w:r>
-      <w:proofErr w:type="gramEnd"/>
-      <w:r>
-        <w:t>4),</w:t>
-      </w:r>
-    </w:p>
-    <w:p>
-      <w:r>
-        <w:t xml:space="preserve">    `tipo de </w:t>
-      </w:r>
-      <w:proofErr w:type="spellStart"/>
-      <w:r>
-        <w:t>archivo`</w:t>
-      </w:r>
-      <w:proofErr w:type="gramStart"/>
-      <w:r>
-        <w:t>VARCHAR</w:t>
-      </w:r>
-      <w:proofErr w:type="spellEnd"/>
-      <w:r>
-        <w:t>(</w:t>
-      </w:r>
-      <w:proofErr w:type="gramEnd"/>
-      <w:r>
-        <w:t>50),</w:t>
-      </w:r>
-    </w:p>
-    <w:p>
-      <w:pPr>
-        <w:rPr>
-          <w:lang w:val="en-US"/>
-        </w:rPr>
-      </w:pPr>
-      <w:r>
-        <w:t xml:space="preserve">    </w:t>
-      </w:r>
-      <w:r>
-        <w:rPr>
-          <w:lang w:val="en-US"/>
-        </w:rPr>
-        <w:t xml:space="preserve">`extension de </w:t>
-      </w:r>
-      <w:proofErr w:type="spellStart"/>
-      <w:r>
-        <w:rPr>
-          <w:lang w:val="en-US"/>
-        </w:rPr>
-        <w:t>archivo`</w:t>
-      </w:r>
-      <w:proofErr w:type="gramStart"/>
-      <w:r>
-        <w:rPr>
-          <w:lang w:val="en-US"/>
-        </w:rPr>
-        <w:t>VARCHAR</w:t>
-      </w:r>
-      <w:proofErr w:type="spellEnd"/>
-      <w:r>
-        <w:rPr>
-          <w:lang w:val="en-US"/>
-        </w:rPr>
-        <w:t>(</w:t>
-      </w:r>
-      <w:proofErr w:type="gramEnd"/>
-      <w:r>
-        <w:rPr>
-          <w:lang w:val="en-US"/>
-        </w:rPr>
-        <w:t>5),</w:t>
-      </w:r>
-    </w:p>
-    <w:p>
-      <w:pPr>
-        <w:rPr>
-          <w:lang w:val="en-US"/>
-        </w:rPr>
-      </w:pPr>
-      <w:r>
-        <w:rPr>
-          <w:lang w:val="en-US"/>
-        </w:rPr>
-        <w:t xml:space="preserve">    PRIMARY KEY (id)</w:t>
-      </w:r>
-    </w:p>
-    <w:p>
-      <w:pPr>
-        <w:rPr>
-          <w:lang w:val="en-US"/>
-        </w:rPr>
-      </w:pPr>
-      <w:r>
-        <w:rPr>
-          <w:lang w:val="en-US"/>
-        </w:rPr>
-        <w:t>);</w:t>
-      </w:r>
-    </w:p>
-    <w:p>
-      <w:pPr>
-        <w:rPr>
-          <w:lang w:val="en-US"/>
-        </w:rPr>
-      </w:pPr>
-      <w:r>
-        <w:rPr>
           <w:noProof/>
         </w:rPr>
         <w:drawing>
-          <wp:inline distT="0" distB="0" distL="0" distR="0" wp14:anchorId="29E76393" wp14:editId="0CEF086D">
-            <wp:extent cx="5612130" cy="2044065"/>
-            <wp:effectExtent l="0" t="0" r="7620" b="0"/>
-            <wp:docPr id="5" name="Picture 5"/>
+          <wp:inline distT="0" distB="0" distL="0" distR="0" wp14:anchorId="34186CDB" wp14:editId="2814D8B7">
+            <wp:extent cx="2809875" cy="676275"/>
+            <wp:effectExtent l="0" t="0" r="9525" b="9525"/>
+            <wp:docPr id="4" name="Picture 4"/>
             <wp:cNvGraphicFramePr>
               <a:graphicFrameLocks xmlns:a="http://schemas.openxmlformats.org/drawingml/2006/main" noChangeAspect="1"/>
             </wp:cNvGraphicFramePr>
@@ -513,7 +1410,7 @@
                   <pic:spPr>
                     <a:xfrm>
                       <a:off x="0" y="0"/>
-                      <a:ext cx="5612130" cy="2044065"/>
+                      <a:ext cx="2809875" cy="676275"/>
                     </a:xfrm>
                     <a:prstGeom prst="rect">
                       <a:avLst/>
@@ -528,19 +1425,176 @@
     </w:p>
     <w:p>
       <w:pPr>
-        <w:rPr>
-          <w:lang w:val="en-US"/>
-        </w:rPr>
-      </w:pPr>
-      <w:r>
-        <w:rPr>
-          <w:noProof/>
-        </w:rPr>
+        <w:pStyle w:val="ListParagraph"/>
+        <w:numPr>
+          <w:ilvl w:val="0"/>
+          <w:numId w:val="1"/>
+        </w:numPr>
+        <w:rPr>
+          <w:lang w:val="en-US"/>
+        </w:rPr>
+      </w:pPr>
+      <w:r>
+        <w:rPr>
+          <w:lang w:val="en-US"/>
+        </w:rPr>
+        <w:t xml:space="preserve">CREATE TABLE IF NOT EXISTS </w:t>
+      </w:r>
+      <w:proofErr w:type="spellStart"/>
+      <w:proofErr w:type="gramStart"/>
+      <w:r>
+        <w:rPr>
+          <w:lang w:val="en-US"/>
+        </w:rPr>
+        <w:t>tipoArchivo</w:t>
+      </w:r>
+      <w:proofErr w:type="spellEnd"/>
+      <w:r>
+        <w:rPr>
+          <w:lang w:val="en-US"/>
+        </w:rPr>
+        <w:t>(</w:t>
+      </w:r>
+      <w:proofErr w:type="gramEnd"/>
+    </w:p>
+    <w:p>
+      <w:r>
+        <w:rPr>
+          <w:lang w:val="en-US"/>
+        </w:rPr>
+        <w:t xml:space="preserve">    </w:t>
+      </w:r>
+      <w:r>
+        <w:t xml:space="preserve">id </w:t>
+      </w:r>
+      <w:proofErr w:type="gramStart"/>
+      <w:r>
+        <w:t>VARCHAR(</w:t>
+      </w:r>
+      <w:proofErr w:type="gramEnd"/>
+      <w:r>
+        <w:t>4),</w:t>
+      </w:r>
+    </w:p>
+    <w:p>
+      <w:r>
+        <w:t xml:space="preserve">    `tipo de </w:t>
+      </w:r>
+      <w:proofErr w:type="spellStart"/>
+      <w:r>
+        <w:t>archivo`</w:t>
+      </w:r>
+      <w:proofErr w:type="gramStart"/>
+      <w:r>
+        <w:t>VARCHAR</w:t>
+      </w:r>
+      <w:proofErr w:type="spellEnd"/>
+      <w:r>
+        <w:t>(</w:t>
+      </w:r>
+      <w:proofErr w:type="gramEnd"/>
+      <w:r>
+        <w:t>50),</w:t>
+      </w:r>
+    </w:p>
+    <w:p>
+      <w:pPr>
+        <w:rPr>
+          <w:lang w:val="en-US"/>
+        </w:rPr>
+      </w:pPr>
+      <w:r>
+        <w:t xml:space="preserve">    </w:t>
+      </w:r>
+      <w:r>
+        <w:rPr>
+          <w:lang w:val="en-US"/>
+        </w:rPr>
+        <w:t xml:space="preserve">`extension de </w:t>
+      </w:r>
+      <w:r>
+        <w:rPr>
+          <w:lang w:val="en-US"/>
+        </w:rPr>
+        <w:pgNum/>
+      </w:r>
+      <w:proofErr w:type="spellStart"/>
+      <w:r>
+        <w:rPr>
+          <w:lang w:val="en-US"/>
+        </w:rPr>
+        <w:t>rchive</w:t>
+      </w:r>
+      <w:r>
+        <w:rPr>
+          <w:lang w:val="en-US"/>
+        </w:rPr>
+        <w:t>`</w:t>
+      </w:r>
+      <w:proofErr w:type="gramStart"/>
+      <w:r>
+        <w:rPr>
+          <w:lang w:val="en-US"/>
+        </w:rPr>
+        <w:t>VARCHAR</w:t>
+      </w:r>
+      <w:proofErr w:type="spellEnd"/>
+      <w:r>
+        <w:rPr>
+          <w:lang w:val="en-US"/>
+        </w:rPr>
+        <w:t>(</w:t>
+      </w:r>
+      <w:proofErr w:type="gramEnd"/>
+      <w:r>
+        <w:rPr>
+          <w:lang w:val="en-US"/>
+        </w:rPr>
+        <w:t>5),</w:t>
+      </w:r>
+    </w:p>
+    <w:p>
+      <w:pPr>
+        <w:rPr>
+          <w:lang w:val="en-US"/>
+        </w:rPr>
+      </w:pPr>
+      <w:r>
+        <w:rPr>
+          <w:lang w:val="en-US"/>
+        </w:rPr>
+        <w:t xml:space="preserve">    PRIMARY KEY (id)</w:t>
+      </w:r>
+    </w:p>
+    <w:p>
+      <w:pPr>
+        <w:rPr>
+          <w:lang w:val="en-US"/>
+        </w:rPr>
+      </w:pPr>
+      <w:r>
+        <w:rPr>
+          <w:lang w:val="en-US"/>
+        </w:rPr>
+        <w:t>);</w:t>
+      </w:r>
+    </w:p>
+    <w:p>
+      <w:pPr>
+        <w:rPr>
+          <w:lang w:val="en-US"/>
+        </w:rPr>
+      </w:pPr>
+      <w:r>
+        <w:rPr>
+          <w:noProof/>
+        </w:rPr>
+        <w:lastRenderedPageBreak/>
         <w:drawing>
-          <wp:inline distT="0" distB="0" distL="0" distR="0" wp14:anchorId="58C97B42" wp14:editId="53152968">
-            <wp:extent cx="2647950" cy="752475"/>
-            <wp:effectExtent l="0" t="0" r="0" b="9525"/>
-            <wp:docPr id="6" name="Picture 6"/>
+          <wp:inline distT="0" distB="0" distL="0" distR="0" wp14:anchorId="42CA9F13" wp14:editId="72457763">
+            <wp:extent cx="5612130" cy="2044065"/>
+            <wp:effectExtent l="0" t="0" r="7620" b="0"/>
+            <wp:docPr id="5" name="Picture 5"/>
             <wp:cNvGraphicFramePr>
               <a:graphicFrameLocks xmlns:a="http://schemas.openxmlformats.org/drawingml/2006/main" noChangeAspect="1"/>
             </wp:cNvGraphicFramePr>
@@ -560,7 +1614,7 @@
                   <pic:spPr>
                     <a:xfrm>
                       <a:off x="0" y="0"/>
-                      <a:ext cx="2647950" cy="752475"/>
+                      <a:ext cx="5612130" cy="2044065"/>
                     </a:xfrm>
                     <a:prstGeom prst="rect">
                       <a:avLst/>
@@ -581,54 +1635,13 @@
       </w:pPr>
       <w:r>
         <w:rPr>
-          <w:lang w:val="en-US"/>
-        </w:rPr>
-        <w:t xml:space="preserve">ALTER TABLE </w:t>
-      </w:r>
-      <w:proofErr w:type="spellStart"/>
-      <w:r>
-        <w:rPr>
-          <w:lang w:val="en-US"/>
-        </w:rPr>
-        <w:t>tipoarchivo</w:t>
-      </w:r>
-      <w:proofErr w:type="spellEnd"/>
-      <w:r>
-        <w:rPr>
-          <w:lang w:val="en-US"/>
-        </w:rPr>
-        <w:t xml:space="preserve"> ADD FOREIGN KEY (id) REFERENCES </w:t>
-      </w:r>
-      <w:proofErr w:type="spellStart"/>
-      <w:r>
-        <w:rPr>
-          <w:lang w:val="en-US"/>
-        </w:rPr>
-        <w:t>infoarchivos</w:t>
-      </w:r>
-      <w:proofErr w:type="spellEnd"/>
-      <w:r>
-        <w:rPr>
-          <w:lang w:val="en-US"/>
-        </w:rPr>
-        <w:t>(id);</w:t>
-      </w:r>
-    </w:p>
-    <w:p>
-      <w:pPr>
-        <w:rPr>
-          <w:lang w:val="en-US"/>
-        </w:rPr>
-      </w:pPr>
-      <w:r>
-        <w:rPr>
           <w:noProof/>
         </w:rPr>
         <w:drawing>
-          <wp:inline distT="0" distB="0" distL="0" distR="0" wp14:anchorId="408EEE0D" wp14:editId="7BD38C72">
-            <wp:extent cx="5612130" cy="2197735"/>
-            <wp:effectExtent l="0" t="0" r="7620" b="0"/>
-            <wp:docPr id="7" name="Picture 7"/>
+          <wp:inline distT="0" distB="0" distL="0" distR="0" wp14:anchorId="6E0208D9" wp14:editId="5F1A5EA6">
+            <wp:extent cx="2647950" cy="752475"/>
+            <wp:effectExtent l="0" t="0" r="0" b="9525"/>
+            <wp:docPr id="6" name="Picture 6"/>
             <wp:cNvGraphicFramePr>
               <a:graphicFrameLocks xmlns:a="http://schemas.openxmlformats.org/drawingml/2006/main" noChangeAspect="1"/>
             </wp:cNvGraphicFramePr>
@@ -648,7 +1661,7 @@
                   <pic:spPr>
                     <a:xfrm>
                       <a:off x="0" y="0"/>
-                      <a:ext cx="5612130" cy="2197735"/>
+                      <a:ext cx="2647950" cy="752475"/>
                     </a:xfrm>
                     <a:prstGeom prst="rect">
                       <a:avLst/>
@@ -667,16 +1680,68 @@
           <w:lang w:val="en-US"/>
         </w:rPr>
       </w:pPr>
-      <w:r>
-        <w:rPr>
-          <w:noProof/>
-        </w:rPr>
-        <w:lastRenderedPageBreak/>
+    </w:p>
+    <w:p>
+      <w:pPr>
+        <w:pStyle w:val="ListParagraph"/>
+        <w:numPr>
+          <w:ilvl w:val="0"/>
+          <w:numId w:val="1"/>
+        </w:numPr>
+        <w:rPr>
+          <w:lang w:val="en-US"/>
+        </w:rPr>
+      </w:pPr>
+      <w:r>
+        <w:rPr>
+          <w:lang w:val="en-US"/>
+        </w:rPr>
+        <w:t xml:space="preserve">ALTER TABLE </w:t>
+      </w:r>
+      <w:proofErr w:type="spellStart"/>
+      <w:r>
+        <w:rPr>
+          <w:lang w:val="en-US"/>
+        </w:rPr>
+        <w:t>tipoarchivo</w:t>
+      </w:r>
+      <w:proofErr w:type="spellEnd"/>
+      <w:r>
+        <w:rPr>
+          <w:lang w:val="en-US"/>
+        </w:rPr>
+        <w:t xml:space="preserve"> ADD FOREIGN KEY (id) REFERENCES </w:t>
+      </w:r>
+      <w:proofErr w:type="spellStart"/>
+      <w:r>
+        <w:rPr>
+          <w:lang w:val="en-US"/>
+        </w:rPr>
+        <w:t>infoarchivos</w:t>
+      </w:r>
+      <w:proofErr w:type="spellEnd"/>
+      <w:r>
+        <w:rPr>
+          <w:lang w:val="en-US"/>
+        </w:rPr>
+        <w:t>(id);</w:t>
+      </w:r>
+    </w:p>
+    <w:p>
+      <w:pPr>
+        <w:rPr>
+          <w:lang w:val="en-US"/>
+        </w:rPr>
+      </w:pPr>
+      <w:r>
+        <w:rPr>
+          <w:noProof/>
+        </w:rPr>
         <w:drawing>
-          <wp:inline distT="0" distB="0" distL="0" distR="0" wp14:anchorId="1F6118A1" wp14:editId="2A2B8525">
-            <wp:extent cx="4838700" cy="781050"/>
-            <wp:effectExtent l="0" t="0" r="0" b="0"/>
-            <wp:docPr id="8" name="Picture 8"/>
+          <wp:inline distT="0" distB="0" distL="0" distR="0" wp14:anchorId="11ADDCDA" wp14:editId="55FE42CD">
+            <wp:extent cx="5612130" cy="2197735"/>
+            <wp:effectExtent l="0" t="0" r="7620" b="0"/>
+            <wp:docPr id="7" name="Picture 7"/>
             <wp:cNvGraphicFramePr>
               <a:graphicFrameLocks xmlns:a="http://schemas.openxmlformats.org/drawingml/2006/main" noChangeAspect="1"/>
             </wp:cNvGraphicFramePr>
@@ -696,7 +1761,7 @@
                   <pic:spPr>
                     <a:xfrm>
                       <a:off x="0" y="0"/>
-                      <a:ext cx="4838700" cy="781050"/>
+                      <a:ext cx="5612130" cy="2197735"/>
                     </a:xfrm>
                     <a:prstGeom prst="rect">
                       <a:avLst/>
@@ -715,45 +1780,15 @@
           <w:lang w:val="en-US"/>
         </w:rPr>
       </w:pPr>
-    </w:p>
-    <w:p>
-      <w:pPr>
-        <w:rPr>
-          <w:b/>
-          <w:bCs/>
-        </w:rPr>
-      </w:pPr>
-      <w:r>
-        <w:rPr>
-          <w:b/>
-          <w:bCs/>
-        </w:rPr>
-        <w:t>MODELO DE LA BASE DE D</w:t>
-      </w:r>
-      <w:r>
-        <w:rPr>
-          <w:b/>
-          <w:bCs/>
-        </w:rPr>
-        <w:t>ATOS</w:t>
-      </w:r>
-    </w:p>
-    <w:p>
-      <w:pPr>
-        <w:rPr>
-          <w:b/>
-          <w:bCs/>
-        </w:rPr>
-      </w:pPr>
       <w:r>
         <w:rPr>
           <w:noProof/>
         </w:rPr>
         <w:drawing>
-          <wp:inline distT="0" distB="0" distL="0" distR="0" wp14:anchorId="1E1DC3A3" wp14:editId="68661F0E">
-            <wp:extent cx="5353050" cy="1838325"/>
-            <wp:effectExtent l="0" t="0" r="0" b="9525"/>
-            <wp:docPr id="9" name="Picture 9"/>
+          <wp:inline distT="0" distB="0" distL="0" distR="0" wp14:anchorId="1655A7BD" wp14:editId="6F10BB66">
+            <wp:extent cx="4838700" cy="781050"/>
+            <wp:effectExtent l="0" t="0" r="0" b="0"/>
+            <wp:docPr id="8" name="Picture 8"/>
             <wp:cNvGraphicFramePr>
               <a:graphicFrameLocks xmlns:a="http://schemas.openxmlformats.org/drawingml/2006/main" noChangeAspect="1"/>
             </wp:cNvGraphicFramePr>
@@ -773,6 +1808,118 @@
                   <pic:spPr>
                     <a:xfrm>
                       <a:off x="0" y="0"/>
+                      <a:ext cx="4838700" cy="781050"/>
+                    </a:xfrm>
+                    <a:prstGeom prst="rect">
+                      <a:avLst/>
+                    </a:prstGeom>
+                  </pic:spPr>
+                </pic:pic>
+              </a:graphicData>
+            </a:graphic>
+          </wp:inline>
+        </w:drawing>
+      </w:r>
+    </w:p>
+    <w:p>
+      <w:pPr>
+        <w:rPr>
+          <w:lang w:val="en-US"/>
+        </w:rPr>
+      </w:pPr>
+    </w:p>
+    <w:p>
+      <w:pPr>
+        <w:rPr>
+          <w:b/>
+          <w:bCs/>
+        </w:rPr>
+      </w:pPr>
+    </w:p>
+    <w:p>
+      <w:pPr>
+        <w:rPr>
+          <w:b/>
+          <w:bCs/>
+        </w:rPr>
+      </w:pPr>
+    </w:p>
+    <w:p>
+      <w:pPr>
+        <w:rPr>
+          <w:b/>
+          <w:bCs/>
+        </w:rPr>
+      </w:pPr>
+    </w:p>
+    <w:p>
+      <w:pPr>
+        <w:rPr>
+          <w:b/>
+          <w:bCs/>
+        </w:rPr>
+      </w:pPr>
+    </w:p>
+    <w:p>
+      <w:pPr>
+        <w:rPr>
+          <w:b/>
+          <w:bCs/>
+        </w:rPr>
+      </w:pPr>
+      <w:bookmarkStart w:id="0" w:name="_GoBack"/>
+      <w:bookmarkEnd w:id="0"/>
+      <w:r>
+        <w:rPr>
+          <w:b/>
+          <w:bCs/>
+        </w:rPr>
+        <w:lastRenderedPageBreak/>
+        <w:t>MODELO DE LA BASE DE D</w:t>
+      </w:r>
+      <w:r>
+        <w:rPr>
+          <w:b/>
+          <w:bCs/>
+        </w:rPr>
+        <w:t>ATOS</w:t>
+      </w:r>
+    </w:p>
+    <w:p>
+      <w:pPr>
+        <w:rPr>
+          <w:b/>
+          <w:bCs/>
+        </w:rPr>
+      </w:pPr>
+      <w:r>
+        <w:rPr>
+          <w:noProof/>
+        </w:rPr>
+        <w:drawing>
+          <wp:inline distT="0" distB="0" distL="0" distR="0" wp14:anchorId="6FF22BAB" wp14:editId="38822373">
+            <wp:extent cx="5353050" cy="1838325"/>
+            <wp:effectExtent l="0" t="0" r="0" b="9525"/>
+            <wp:docPr id="9" name="Picture 9"/>
+            <wp:cNvGraphicFramePr>
+              <a:graphicFrameLocks xmlns:a="http://schemas.openxmlformats.org/drawingml/2006/main" noChangeAspect="1"/>
+            </wp:cNvGraphicFramePr>
+            <a:graphic xmlns:a="http://schemas.openxmlformats.org/drawingml/2006/main">
+              <a:graphicData uri="http://schemas.openxmlformats.org/drawingml/2006/picture">
+                <pic:pic xmlns:pic="http://schemas.openxmlformats.org/drawingml/2006/picture">
+                  <pic:nvPicPr>
+                    <pic:cNvPr id="1" name=""/>
+                    <pic:cNvPicPr/>
+                  </pic:nvPicPr>
+                  <pic:blipFill>
+                    <a:blip r:embed="rId13"/>
+                    <a:stretch>
+                      <a:fillRect/>
+                    </a:stretch>
+                  </pic:blipFill>
+                  <pic:spPr>
+                    <a:xfrm>
+                      <a:off x="0" y="0"/>
                       <a:ext cx="5353050" cy="1838325"/>
                     </a:xfrm>
                     <a:prstGeom prst="rect">
@@ -785,8 +1932,6 @@
           </wp:inline>
         </w:drawing>
       </w:r>
-      <w:bookmarkStart w:id="0" w:name="_GoBack"/>
-      <w:bookmarkEnd w:id="0"/>
     </w:p>
     <w:sectPr>
       <w:pgSz w:w="12240" w:h="15840"/>
@@ -796,6 +1941,126 @@
     </w:sectPr>
   </w:body>
 </w:document>
+</file>
+
+<file path=word/numbering.xml><?xml version="1.0" encoding="utf-8"?>
+<w:numbering xmlns:wpc="http://schemas.microsoft.com/office/word/2010/wordprocessingCanvas" xmlns:cx="http://schemas.microsoft.com/office/drawing/2014/chartex" xmlns:cx1="http://schemas.microsoft.com/office/drawing/2015/9/8/chartex" xmlns:cx2="http://schemas.microsoft.com/office/drawing/2015/10/21/chartex" xmlns:cx3="http://schemas.microsoft.com/office/drawing/2016/5/9/chartex" xmlns:cx4="http://schemas.microsoft.com/office/drawing/2016/5/10/chartex" xmlns:cx5="http://schemas.microsoft.com/office/drawing/2016/5/11/chartex" xmlns:cx6="http://schemas.microsoft.com/office/drawing/2016/5/12/chartex" xmlns:cx7="http://schemas.microsoft.com/office/drawing/2016/5/13/chartex" xmlns:cx8="http://schemas.microsoft.com/office/drawing/2016/5/14/chartex" xmlns:mc="http://schemas.openxmlformats.org/markup-compatibility/2006" xmlns:aink="http://schemas.microsoft.com/office/drawing/2016/ink" xmlns:am3d="http://schemas.microsoft.com/office/drawing/2017/model3d" xmlns:o="urn:schemas-microsoft-com:office:office" xmlns:r="http://schemas.openxmlformats.org/officeDocument/2006/relationships" xmlns:m="http://schemas.openxmlformats.org/officeDocument/2006/math" xmlns:v="urn:schemas-microsoft-com:vml" xmlns:wp14="http://schemas.microsoft.com/office/word/2010/wordprocessingDrawing" xmlns:wp="http://schemas.openxmlformats.org/drawingml/2006/wordprocessingDrawing" xmlns:w10="urn:schemas-microsoft-com:office:word" xmlns:w="http://schemas.openxmlformats.org/wordprocessingml/2006/main" xmlns:w14="http://schemas.microsoft.com/office/word/2010/wordml" xmlns:w15="http://schemas.microsoft.com/office/word/2012/wordml" xmlns:w16cid="http://schemas.microsoft.com/office/word/2016/wordml/cid" xmlns:w16se="http://schemas.microsoft.com/office/word/2015/wordml/symex" xmlns:wpg="http://schemas.microsoft.com/office/word/2010/wordprocessingGroup" xmlns:wpi="http://schemas.microsoft.com/office/word/2010/wordprocessingInk" xmlns:wne="http://schemas.microsoft.com/office/word/2006/wordml" xmlns:wps="http://schemas.microsoft.com/office/word/2010/wordprocessingShape" mc:Ignorable="w14 w15 w16se w16cid wp14">
+  <w:abstractNum w:abstractNumId="0" w15:restartNumberingAfterBreak="0">
+    <w:nsid w:val="77990480"/>
+    <w:multiLevelType w:val="hybridMultilevel"/>
+    <w:tmpl w:val="FBB634E0"/>
+    <w:lvl w:ilvl="0" w:tplc="E72C0A06">
+      <w:numFmt w:val="bullet"/>
+      <w:lvlText w:val="-"/>
+      <w:lvlJc w:val="left"/>
+      <w:pPr>
+        <w:ind w:left="720" w:hanging="360"/>
+      </w:pPr>
+      <w:rPr>
+        <w:rFonts w:ascii="Calibri" w:eastAsiaTheme="minorHAnsi" w:hAnsi="Calibri" w:cs="Calibri" w:hint="default"/>
+      </w:rPr>
+    </w:lvl>
+    <w:lvl w:ilvl="1" w:tplc="240A0003" w:tentative="1">
+      <w:start w:val="1"/>
+      <w:numFmt w:val="bullet"/>
+      <w:lvlText w:val="o"/>
+      <w:lvlJc w:val="left"/>
+      <w:pPr>
+        <w:ind w:left="1440" w:hanging="360"/>
+      </w:pPr>
+      <w:rPr>
+        <w:rFonts w:ascii="Courier New" w:hAnsi="Courier New" w:cs="Courier New" w:hint="default"/>
+      </w:rPr>
+    </w:lvl>
+    <w:lvl w:ilvl="2" w:tplc="240A0005" w:tentative="1">
+      <w:start w:val="1"/>
+      <w:numFmt w:val="bullet"/>
+      <w:lvlText w:val=""/>
+      <w:lvlJc w:val="left"/>
+      <w:pPr>
+        <w:ind w:left="2160" w:hanging="360"/>
+      </w:pPr>
+      <w:rPr>
+        <w:rFonts w:ascii="Wingdings" w:hAnsi="Wingdings" w:hint="default"/>
+      </w:rPr>
+    </w:lvl>
+    <w:lvl w:ilvl="3" w:tplc="240A0001" w:tentative="1">
+      <w:start w:val="1"/>
+      <w:numFmt w:val="bullet"/>
+      <w:lvlText w:val=""/>
+      <w:lvlJc w:val="left"/>
+      <w:pPr>
+        <w:ind w:left="2880" w:hanging="360"/>
+      </w:pPr>
+      <w:rPr>
+        <w:rFonts w:ascii="Symbol" w:hAnsi="Symbol" w:hint="default"/>
+      </w:rPr>
+    </w:lvl>
+    <w:lvl w:ilvl="4" w:tplc="240A0003" w:tentative="1">
+      <w:start w:val="1"/>
+      <w:numFmt w:val="bullet"/>
+      <w:lvlText w:val="o"/>
+      <w:lvlJc w:val="left"/>
+      <w:pPr>
+        <w:ind w:left="3600" w:hanging="360"/>
+      </w:pPr>
+      <w:rPr>
+        <w:rFonts w:ascii="Courier New" w:hAnsi="Courier New" w:cs="Courier New" w:hint="default"/>
+      </w:rPr>
+    </w:lvl>
+    <w:lvl w:ilvl="5" w:tplc="240A0005" w:tentative="1">
+      <w:start w:val="1"/>
+      <w:numFmt w:val="bullet"/>
+      <w:lvlText w:val=""/>
+      <w:lvlJc w:val="left"/>
+      <w:pPr>
+        <w:ind w:left="4320" w:hanging="360"/>
+      </w:pPr>
+      <w:rPr>
+        <w:rFonts w:ascii="Wingdings" w:hAnsi="Wingdings" w:hint="default"/>
+      </w:rPr>
+    </w:lvl>
+    <w:lvl w:ilvl="6" w:tplc="240A0001" w:tentative="1">
+      <w:start w:val="1"/>
+      <w:numFmt w:val="bullet"/>
+      <w:lvlText w:val=""/>
+      <w:lvlJc w:val="left"/>
+      <w:pPr>
+        <w:ind w:left="5040" w:hanging="360"/>
+      </w:pPr>
+      <w:rPr>
+        <w:rFonts w:ascii="Symbol" w:hAnsi="Symbol" w:hint="default"/>
+      </w:rPr>
+    </w:lvl>
+    <w:lvl w:ilvl="7" w:tplc="240A0003" w:tentative="1">
+      <w:start w:val="1"/>
+      <w:numFmt w:val="bullet"/>
+      <w:lvlText w:val="o"/>
+      <w:lvlJc w:val="left"/>
+      <w:pPr>
+        <w:ind w:left="5760" w:hanging="360"/>
+      </w:pPr>
+      <w:rPr>
+        <w:rFonts w:ascii="Courier New" w:hAnsi="Courier New" w:cs="Courier New" w:hint="default"/>
+      </w:rPr>
+    </w:lvl>
+    <w:lvl w:ilvl="8" w:tplc="240A0005" w:tentative="1">
+      <w:start w:val="1"/>
+      <w:numFmt w:val="bullet"/>
+      <w:lvlText w:val=""/>
+      <w:lvlJc w:val="left"/>
+      <w:pPr>
+        <w:ind w:left="6480" w:hanging="360"/>
+      </w:pPr>
+      <w:rPr>
+        <w:rFonts w:ascii="Wingdings" w:hAnsi="Wingdings" w:hint="default"/>
+      </w:rPr>
+    </w:lvl>
+  </w:abstractNum>
+  <w:num w:numId="1">
+    <w:abstractNumId w:val="0"/>
+  </w:num>
+</w:numbering>
 </file>
 
 <file path=word/styles.xml><?xml version="1.0" encoding="utf-8"?>
@@ -921,6 +2186,7 @@
     <w:lsdException w:name="HTML Sample" w:semiHidden="1" w:unhideWhenUsed="1"/>
     <w:lsdException w:name="HTML Typewriter" w:semiHidden="1" w:unhideWhenUsed="1"/>
     <w:lsdException w:name="HTML Variable" w:semiHidden="1" w:unhideWhenUsed="1"/>
+    <w:lsdException w:name="Normal Table" w:semiHidden="1" w:unhideWhenUsed="1"/>
     <w:lsdException w:name="annotation subject" w:semiHidden="1" w:unhideWhenUsed="1"/>
     <w:lsdException w:name="No List" w:semiHidden="1" w:unhideWhenUsed="1"/>
     <w:lsdException w:name="Outline List 1" w:semiHidden="1" w:unhideWhenUsed="1"/>
@@ -967,8 +2233,10 @@
     <w:lsdException w:name="Table Subtle 2" w:semiHidden="1" w:unhideWhenUsed="1"/>
     <w:lsdException w:name="Table Web 1" w:semiHidden="1" w:unhideWhenUsed="1"/>
     <w:lsdException w:name="Table Web 2" w:semiHidden="1" w:unhideWhenUsed="1"/>
+    <w:lsdException w:name="Table Web 3" w:semiHidden="1" w:unhideWhenUsed="1"/>
     <w:lsdException w:name="Balloon Text" w:semiHidden="1" w:unhideWhenUsed="1"/>
     <w:lsdException w:name="Table Grid" w:uiPriority="39"/>
+    <w:lsdException w:name="Table Theme" w:semiHidden="1" w:unhideWhenUsed="1"/>
     <w:lsdException w:name="Placeholder Text" w:semiHidden="1"/>
     <w:lsdException w:name="No Spacing" w:uiPriority="1" w:qFormat="1"/>
     <w:lsdException w:name="Light Shading" w:uiPriority="60"/>
@@ -1221,6 +2489,17 @@
     <w:uiPriority w:val="99"/>
     <w:semiHidden/>
     <w:unhideWhenUsed/>
+  </w:style>
+  <w:style w:type="paragraph" w:styleId="ListParagraph">
+    <w:name w:val="List Paragraph"/>
+    <w:basedOn w:val="Normal"/>
+    <w:uiPriority w:val="34"/>
+    <w:qFormat/>
+    <w:rsid w:val="00BA13DE"/>
+    <w:pPr>
+      <w:ind w:left="720"/>
+      <w:contextualSpacing/>
+    </w:pPr>
   </w:style>
 </w:styles>
 </file>

</xml_diff>